<commit_message>
Lighting AR bug fixes
Fixes natural language generation.
Fixes template grammar per request
</commit_message>
<xml_diff>
--- a/Lighting/LED/template 1.docx
+++ b/Lighting/LED/template 1.docx
@@ -84,7 +84,7 @@
     <w:p>
       <w:pPr>
         <w:keepNext/>
-        <w:spacing w:before="120" w:line="360" w:lineRule="auto"/>
+        <w:spacing w:before="120" w:after="120" w:line="360" w:lineRule="auto"/>
         <w:rPr>
           <w:b/>
         </w:rPr>
@@ -332,7 +332,7 @@
     </w:tbl>
     <w:p>
       <w:pPr>
-        <w:spacing w:before="120" w:line="360" w:lineRule="auto"/>
+        <w:spacing w:before="240" w:line="360" w:lineRule="auto"/>
         <w:rPr>
           <w:b/>
         </w:rPr>
@@ -362,21 +362,7 @@
         <w:rPr>
           <w:bCs/>
         </w:rPr>
-        <w:t xml:space="preserve">Replacing the old lights with new light emitting diode (LED) lights inside the plant will save energy. This AR will indicate the additional savings realized by replacing all existing old lights with new, reliable, and </w:t>
-      </w:r>
-      <w:proofErr w:type="gramStart"/>
-      <w:r>
-        <w:rPr>
-          <w:bCs/>
-        </w:rPr>
-        <w:t>highly-efficient</w:t>
-      </w:r>
-      <w:proofErr w:type="gramEnd"/>
-      <w:r>
-        <w:rPr>
-          <w:bCs/>
-        </w:rPr>
-        <w:t xml:space="preserve"> LED technology lights.</w:t>
+        <w:t>Replacing the old lights with new light emitting diode (LED) lights inside the plant will save energy. This AR will indicate the additional savings realized by replacing all existing old lights with new, reliable, and highly-efficient LED technology lights.</w:t>
       </w:r>
     </w:p>
     <w:p>
@@ -400,15 +386,7 @@
         <w:t>${PREV1}</w:t>
       </w:r>
       <w:r>
-        <w:t xml:space="preserve"> do. First introduced as a practical electronic component in 1962, early LEDs emitted low-intensity red light, but modern versions are available across the visible, </w:t>
-      </w:r>
-      <w:proofErr w:type="gramStart"/>
-      <w:r>
-        <w:t>ultraviolet</w:t>
-      </w:r>
-      <w:proofErr w:type="gramEnd"/>
-      <w:r>
-        <w:t xml:space="preserve"> and infrared wavelengths, with very high brightness. Also, the measure of light per watt from new LED lights on the market is quickly surpassing current </w:t>
+        <w:t xml:space="preserve"> do. First introduced as a practical electronic component in 1962, early LEDs emitted low-intensity red light, but modern versions are available across the visible, ultraviolet and infrared wavelengths, with very high brightness. Also, the measure of light per watt from new LED lights on the market is quickly surpassing current </w:t>
       </w:r>
       <w:r>
         <w:t>${PREV1}</w:t>
@@ -452,15 +430,7 @@
         <w:tab/>
       </w:r>
       <w:r>
-        <w:t xml:space="preserve">LED technology is currently the primary focus of research and manufacturing for lighting companies, such as General Electric and Phillips. This research and development </w:t>
-      </w:r>
-      <w:proofErr w:type="gramStart"/>
-      <w:r>
-        <w:t>is</w:t>
-      </w:r>
-      <w:proofErr w:type="gramEnd"/>
-      <w:r>
-        <w:t xml:space="preserve"> leading to LED lighting products that are more efficient converting electrical energy to light, use less power, and have a much longer lifespan, while supplying a comparable amount of light.  </w:t>
+        <w:t xml:space="preserve">LED technology is currently the primary focus of research and manufacturing for lighting companies, such as General Electric and Phillips. This research and development is leading to LED lighting products that are more efficient converting electrical energy to light, use less power, and have a much longer lifespan, while supplying a comparable amount of light.  </w:t>
       </w:r>
       <w:r>
         <w:lastRenderedPageBreak/>
@@ -469,11 +439,9 @@
       <w:r>
         <w:t xml:space="preserve"> The </w:t>
       </w:r>
-      <w:proofErr w:type="gramStart"/>
-      <w:r>
-        <w:t>amount</w:t>
-      </w:r>
-      <w:proofErr w:type="gramEnd"/>
+      <w:r>
+        <w:t>number</w:t>
+      </w:r>
       <w:r>
         <w:t xml:space="preserve"> of lumens from LED lights has been shown to decay less over the operational lifecycle versus traditional metal halides or fluorescent bulbs</w:t>
       </w:r>
@@ -499,7 +467,7 @@
           <w:noProof/>
         </w:rPr>
         <w:drawing>
-          <wp:inline distT="0" distB="0" distL="0" distR="0" wp14:anchorId="1802F413" wp14:editId="5C4CFF0A">
+          <wp:inline distT="0" distB="0" distL="0" distR="0" wp14:anchorId="1802F413" wp14:editId="4A5E3A8D">
             <wp:extent cx="4895466" cy="3657600"/>
             <wp:effectExtent l="0" t="0" r="635" b="0"/>
             <wp:docPr id="8" name="Picture 8" descr="Chart&#10;&#10;Description automatically generated"/>
@@ -1854,28 +1822,28 @@
 </file>
 
 <file path=customXml/item1.xml><?xml version="1.0" encoding="utf-8"?>
-<b:Sources xmlns:b="http://schemas.openxmlformats.org/officeDocument/2006/bibliography" xmlns="http://schemas.openxmlformats.org/officeDocument/2006/bibliography" SelectedStyle="/APASixthEditionOfficeOnline.xsl" StyleName="APA" Version="6"/>
-</file>
-
-<file path=customXml/item2.xml><?xml version="1.0" encoding="utf-8"?>
 <go:gDocsCustomXmlDataStorage xmlns:go="http://customooxmlschemas.google.com/" xmlns:r="http://schemas.openxmlformats.org/officeDocument/2006/relationships">
   <go:docsCustomData xmlns:go="http://customooxmlschemas.google.com/" roundtripDataSignature="AMtx7mge1g7Rp+86f12lCP2Ro2HGid8roA==">AMUW2mWHn+E7WS7kPXZiReHbbko8kjkzJUPaDx7Nv4KzQeHlqeFDmYBR0EHOczslKIMzne16FXCp94dEpjYENbzkNwX703MQsXn1vkFHaZiLxJEFlSBsXYM6qNQ8xd9t3jt50InLEDXwCpqAL0L2VIn1rn9jpzUdBMMABydKOHmAQAo4IZFbTrc0GOIfgZ1kGH+KW5sg3i8rbKXGqRuUPKYAs+XG+JPzug==</go:docsCustomData>
 </go:gDocsCustomXmlDataStorage>
 </file>
 
-<file path=customXml/itemProps1.xml><?xml version="1.0" encoding="utf-8"?>
-<ds:datastoreItem xmlns:ds="http://schemas.openxmlformats.org/officeDocument/2006/customXml" ds:itemID="{E8E232B9-1A23-964A-AD2D-383C2D10B008}">
-  <ds:schemaRefs>
-    <ds:schemaRef ds:uri="http://schemas.openxmlformats.org/officeDocument/2006/bibliography"/>
-  </ds:schemaRefs>
-</ds:datastoreItem>
+<file path=customXml/item2.xml><?xml version="1.0" encoding="utf-8"?>
+<b:Sources xmlns:b="http://schemas.openxmlformats.org/officeDocument/2006/bibliography" xmlns="http://schemas.openxmlformats.org/officeDocument/2006/bibliography" SelectedStyle="/APASixthEditionOfficeOnline.xsl" StyleName="APA" Version="6"/>
 </file>
 
-<file path=customXml/itemProps2.xml><?xml version="1.0" encoding="utf-8"?>
+<file path=customXml/itemProps1.xml><?xml version="1.0" encoding="utf-8"?>
 <ds:datastoreItem xmlns:ds="http://schemas.openxmlformats.org/officeDocument/2006/customXml" ds:itemID="{11111111-1234-1234-1234-123412341234}">
   <ds:schemaRefs>
     <ds:schemaRef ds:uri="http://customooxmlschemas.google.com/"/>
     <ds:schemaRef ds:uri="http://schemas.openxmlformats.org/officeDocument/2006/relationships"/>
   </ds:schemaRefs>
 </ds:datastoreItem>
+</file>
+
+<file path=customXml/itemProps2.xml><?xml version="1.0" encoding="utf-8"?>
+<ds:datastoreItem xmlns:ds="http://schemas.openxmlformats.org/officeDocument/2006/customXml" ds:itemID="{E8E232B9-1A23-964A-AD2D-383C2D10B008}">
+  <ds:schemaRefs>
+    <ds:schemaRef ds:uri="http://schemas.openxmlformats.org/officeDocument/2006/bibliography"/>
+  </ds:schemaRefs>
+</ds:datastoreItem>
 </file>
</xml_diff>

<commit_message>
Optional rebate for LED
Can be switched from database.json5
</commit_message>
<xml_diff>
--- a/Lighting/LED/template 1.docx
+++ b/Lighting/LED/template 1.docx
@@ -236,7 +236,13 @@
               <w:spacing w:before="60" w:after="60" w:line="276" w:lineRule="auto"/>
             </w:pPr>
             <w:r>
-              <w:t>${P</w:t>
+              <w:t>${</w:t>
+            </w:r>
+            <w:r>
+              <w:t>M</w:t>
+            </w:r>
+            <w:r>
+              <w:t>P</w:t>
             </w:r>
             <w:r>
               <w:t>B</w:t>
@@ -521,7 +527,7 @@
           <w:noProof/>
         </w:rPr>
         <w:drawing>
-          <wp:inline distT="0" distB="0" distL="0" distR="0" wp14:anchorId="1802F413" wp14:editId="7C2E2D05">
+          <wp:inline distT="0" distB="0" distL="0" distR="0" wp14:anchorId="1802F413" wp14:editId="0C285232">
             <wp:extent cx="4895466" cy="3657600"/>
             <wp:effectExtent l="0" t="0" r="635" b="0"/>
             <wp:docPr id="8" name="Picture 8" descr="Chart&#10;&#10;Description automatically generated"/>
@@ -724,13 +730,8 @@
         <w:footnoteRef/>
       </w:r>
       <w:r>
-        <w:t xml:space="preserve"> Lumen Maintenance and Light Loss Factors: Consequences of Current Design Practices for LEDs, Pacific Northwest </w:t>
-      </w:r>
-      <w:proofErr w:type="gramStart"/>
-      <w:r>
-        <w:t>National  Laboratory</w:t>
-      </w:r>
-      <w:proofErr w:type="gramEnd"/>
+        <w:t xml:space="preserve"> Lumen Maintenance and Light Loss Factors: Consequences of Current Design Practices for LEDs, Pacific Northwest National  Laboratory</w:t>
+      </w:r>
     </w:p>
   </w:footnote>
 </w:footnotes>
@@ -1881,28 +1882,28 @@
 </file>
 
 <file path=customXml/item1.xml><?xml version="1.0" encoding="utf-8"?>
-<b:Sources xmlns:b="http://schemas.openxmlformats.org/officeDocument/2006/bibliography" xmlns="http://schemas.openxmlformats.org/officeDocument/2006/bibliography" SelectedStyle="/APASixthEditionOfficeOnline.xsl" StyleName="APA" Version="6"/>
-</file>
-
-<file path=customXml/item2.xml><?xml version="1.0" encoding="utf-8"?>
 <go:gDocsCustomXmlDataStorage xmlns:go="http://customooxmlschemas.google.com/" xmlns:r="http://schemas.openxmlformats.org/officeDocument/2006/relationships">
   <go:docsCustomData xmlns:go="http://customooxmlschemas.google.com/" roundtripDataSignature="AMtx7mge1g7Rp+86f12lCP2Ro2HGid8roA==">AMUW2mWHn+E7WS7kPXZiReHbbko8kjkzJUPaDx7Nv4KzQeHlqeFDmYBR0EHOczslKIMzne16FXCp94dEpjYENbzkNwX703MQsXn1vkFHaZiLxJEFlSBsXYM6qNQ8xd9t3jt50InLEDXwCpqAL0L2VIn1rn9jpzUdBMMABydKOHmAQAo4IZFbTrc0GOIfgZ1kGH+KW5sg3i8rbKXGqRuUPKYAs+XG+JPzug==</go:docsCustomData>
 </go:gDocsCustomXmlDataStorage>
 </file>
 
-<file path=customXml/itemProps1.xml><?xml version="1.0" encoding="utf-8"?>
-<ds:datastoreItem xmlns:ds="http://schemas.openxmlformats.org/officeDocument/2006/customXml" ds:itemID="{E8E232B9-1A23-964A-AD2D-383C2D10B008}">
-  <ds:schemaRefs>
-    <ds:schemaRef ds:uri="http://schemas.openxmlformats.org/officeDocument/2006/bibliography"/>
-  </ds:schemaRefs>
-</ds:datastoreItem>
+<file path=customXml/item2.xml><?xml version="1.0" encoding="utf-8"?>
+<b:Sources xmlns:b="http://schemas.openxmlformats.org/officeDocument/2006/bibliography" xmlns="http://schemas.openxmlformats.org/officeDocument/2006/bibliography" SelectedStyle="/APASixthEditionOfficeOnline.xsl" StyleName="APA" Version="6"/>
 </file>
 
-<file path=customXml/itemProps2.xml><?xml version="1.0" encoding="utf-8"?>
+<file path=customXml/itemProps1.xml><?xml version="1.0" encoding="utf-8"?>
 <ds:datastoreItem xmlns:ds="http://schemas.openxmlformats.org/officeDocument/2006/customXml" ds:itemID="{11111111-1234-1234-1234-123412341234}">
   <ds:schemaRefs>
     <ds:schemaRef ds:uri="http://customooxmlschemas.google.com/"/>
     <ds:schemaRef ds:uri="http://schemas.openxmlformats.org/officeDocument/2006/relationships"/>
   </ds:schemaRefs>
 </ds:datastoreItem>
+</file>
+
+<file path=customXml/itemProps2.xml><?xml version="1.0" encoding="utf-8"?>
+<ds:datastoreItem xmlns:ds="http://schemas.openxmlformats.org/officeDocument/2006/customXml" ds:itemID="{E8E232B9-1A23-964A-AD2D-383C2D10B008}">
+  <ds:schemaRefs>
+    <ds:schemaRef ds:uri="http://schemas.openxmlformats.org/officeDocument/2006/bibliography"/>
+  </ds:schemaRefs>
+</ds:datastoreItem>
 </file>
</xml_diff>